<commit_message>
regression function on going
</commit_message>
<xml_diff>
--- a/10조.docx
+++ b/10조.docx
@@ -93,12 +93,14 @@
       <w:r>
         <w:t xml:space="preserve"> </w:t>
       </w:r>
+      <w:proofErr w:type="spellStart"/>
       <w:r>
         <w:rPr>
           <w:rFonts w:hint="eastAsia"/>
         </w:rPr>
         <w:t>유준선</w:t>
       </w:r>
+      <w:proofErr w:type="spellEnd"/>
     </w:p>
     <w:p>
       <w:pPr>
@@ -117,36 +119,69 @@
     <w:p>
       <w:commentRangeStart w:id="0"/>
       <w:r>
+        <w:rPr>
+          <w:rFonts w:hint="eastAsia"/>
+        </w:rPr>
         <w:t>(</w:t>
       </w:r>
       <w:r>
+        <w:rPr>
+          <w:rFonts w:hint="eastAsia"/>
+        </w:rPr>
         <w:t>분석을</w:t>
       </w:r>
       <w:r>
-        <w:t xml:space="preserve"> </w:t>
-      </w:r>
-      <w:r>
+        <w:rPr>
+          <w:rFonts w:hint="eastAsia"/>
+        </w:rPr>
+        <w:t xml:space="preserve"> </w:t>
+      </w:r>
+      <w:r>
+        <w:rPr>
+          <w:rFonts w:hint="eastAsia"/>
+        </w:rPr>
         <w:t>하게</w:t>
       </w:r>
       <w:r>
-        <w:t xml:space="preserve"> </w:t>
-      </w:r>
-      <w:r>
+        <w:rPr>
+          <w:rFonts w:hint="eastAsia"/>
+        </w:rPr>
+        <w:t xml:space="preserve"> </w:t>
+      </w:r>
+      <w:r>
+        <w:rPr>
+          <w:rFonts w:hint="eastAsia"/>
+        </w:rPr>
         <w:t>된</w:t>
       </w:r>
       <w:r>
-        <w:t xml:space="preserve"> </w:t>
-      </w:r>
-      <w:r>
+        <w:rPr>
+          <w:rFonts w:hint="eastAsia"/>
+        </w:rPr>
+        <w:t xml:space="preserve"> </w:t>
+      </w:r>
+      <w:r>
+        <w:rPr>
+          <w:rFonts w:hint="eastAsia"/>
+        </w:rPr>
         <w:t>동기나</w:t>
       </w:r>
       <w:r>
-        <w:t xml:space="preserve"> </w:t>
-      </w:r>
-      <w:r>
+        <w:rPr>
+          <w:rFonts w:hint="eastAsia"/>
+        </w:rPr>
+        <w:t xml:space="preserve"> </w:t>
+      </w:r>
+      <w:r>
+        <w:rPr>
+          <w:rFonts w:hint="eastAsia"/>
+        </w:rPr>
         <w:t>배경</w:t>
       </w:r>
       <w:r>
+        <w:rPr>
+          <w:rFonts w:hint="eastAsia"/>
+        </w:rPr>
         <w:t>)</w:t>
       </w:r>
       <w:commentRangeEnd w:id="0"/>
@@ -173,7 +208,7 @@
           <w:sz w:val="24"/>
           <w:szCs w:val="24"/>
         </w:rPr>
-        <w:t xml:space="preserve">국내 기업들이 ‘탄소중립’ 시대를 맞이하기 위해 분주하다. 정부의 2050년 탄소중립 선언, ‘2021 P4G 서울 녹색미래 정상회의’ 등이 잇따르면서 정책 추진 환경이 빠르게 조성되고 있는데다, 전 세계적으로 불고 있는 </w:t>
+        <w:t xml:space="preserve">국내 기업들이 ‘탄소중립’ 시대를 맞이하기 위해 분주하다. 정부의 2050년 탄소중립 선언, ‘2021 P4G 서울 </w:t>
       </w:r>
       <w:proofErr w:type="spellStart"/>
       <w:r>
@@ -183,7 +218,7 @@
           <w:sz w:val="24"/>
           <w:szCs w:val="24"/>
         </w:rPr>
-        <w:t>탈탄소</w:t>
+        <w:t>녹색미래</w:t>
       </w:r>
       <w:proofErr w:type="spellEnd"/>
       <w:r>
@@ -193,7 +228,7 @@
           <w:sz w:val="24"/>
           <w:szCs w:val="24"/>
         </w:rPr>
-        <w:t xml:space="preserve"> 바람에 선제적으로 대응하기 위해서다. 특히 온실가스 배출량에 따른 </w:t>
+        <w:t xml:space="preserve"> 정상회의’ 등이 잇따르면서 정책 추진 환경이 빠르게 조성되고 있는데다, 전 세계적으로 불고 있는 </w:t>
       </w:r>
       <w:proofErr w:type="spellStart"/>
       <w:r>
@@ -203,7 +238,7 @@
           <w:sz w:val="24"/>
           <w:szCs w:val="24"/>
         </w:rPr>
-        <w:t>탄소세</w:t>
+        <w:t>탈탄소</w:t>
       </w:r>
       <w:proofErr w:type="spellEnd"/>
       <w:r>
@@ -213,7 +248,7 @@
           <w:sz w:val="24"/>
           <w:szCs w:val="24"/>
         </w:rPr>
-        <w:t xml:space="preserve"> 부과 논의가 본격적으로 진행되면서, 제조업 비중이 높은 국내 기업들이 '</w:t>
+        <w:t xml:space="preserve"> 바람에 선제적으로 대응하기 위해서다. 특히 온실가스 배출량에 따른 </w:t>
       </w:r>
       <w:proofErr w:type="spellStart"/>
       <w:r>
@@ -223,7 +258,7 @@
           <w:sz w:val="24"/>
           <w:szCs w:val="24"/>
         </w:rPr>
-        <w:t>탈탄소</w:t>
+        <w:t>탄소세</w:t>
       </w:r>
       <w:proofErr w:type="spellEnd"/>
       <w:r>
@@ -233,7 +268,7 @@
           <w:sz w:val="24"/>
           <w:szCs w:val="24"/>
         </w:rPr>
-        <w:t>'</w:t>
+        <w:t xml:space="preserve"> 부과 논의가 본격적으로 진행되면서, 제조업 비중이 높은 국내 기업들이 '</w:t>
       </w:r>
       <w:proofErr w:type="spellStart"/>
       <w:r>
@@ -243,7 +278,7 @@
           <w:sz w:val="24"/>
           <w:szCs w:val="24"/>
         </w:rPr>
-        <w:t>를</w:t>
+        <w:t>탈탄소</w:t>
       </w:r>
       <w:proofErr w:type="spellEnd"/>
       <w:r>
@@ -253,6 +288,26 @@
           <w:sz w:val="24"/>
           <w:szCs w:val="24"/>
         </w:rPr>
+        <w:t>'</w:t>
+      </w:r>
+      <w:proofErr w:type="spellStart"/>
+      <w:r>
+        <w:rPr>
+          <w:rFonts w:ascii="NanumGothic" w:eastAsia="NanumGothic" w:hAnsi="NanumGothic" w:cs="NanumGothic"/>
+          <w:color w:val="3C3E40"/>
+          <w:sz w:val="24"/>
+          <w:szCs w:val="24"/>
+        </w:rPr>
+        <w:t>를</w:t>
+      </w:r>
+      <w:proofErr w:type="spellEnd"/>
+      <w:r>
+        <w:rPr>
+          <w:rFonts w:ascii="NanumGothic" w:eastAsia="NanumGothic" w:hAnsi="NanumGothic" w:cs="NanumGothic"/>
+          <w:color w:val="3C3E40"/>
+          <w:sz w:val="24"/>
+          <w:szCs w:val="24"/>
+        </w:rPr>
         <w:t xml:space="preserve"> 위한 선제적 움직임에 적극 나서고 있다.</w:t>
       </w:r>
     </w:p>
@@ -262,6 +317,7 @@
           <w:rFonts w:asciiTheme="majorEastAsia" w:eastAsiaTheme="majorEastAsia" w:hAnsiTheme="majorEastAsia" w:cstheme="majorEastAsia"/>
         </w:rPr>
       </w:pPr>
+      <w:commentRangeStart w:id="1"/>
       <w:r>
         <w:rPr>
           <w:rFonts w:asciiTheme="majorEastAsia" w:eastAsiaTheme="majorEastAsia" w:hAnsiTheme="majorEastAsia" w:cstheme="majorEastAsia"/>
@@ -274,7 +330,6 @@
         </w:rPr>
         <w:t>환경을 바탕으로 우리는</w:t>
       </w:r>
-      <w:commentRangeStart w:id="1"/>
       <w:r>
         <w:rPr>
           <w:rFonts w:asciiTheme="majorEastAsia" w:eastAsiaTheme="majorEastAsia" w:hAnsiTheme="majorEastAsia" w:cstheme="majorEastAsia"/>
@@ -451,12 +506,14 @@
       <w:pPr>
         <w:pStyle w:val="Heading3"/>
       </w:pPr>
+      <w:proofErr w:type="spellStart"/>
       <w:r>
         <w:rPr>
           <w:rFonts w:hint="eastAsia"/>
         </w:rPr>
         <w:t>반응변수</w:t>
       </w:r>
+      <w:proofErr w:type="spellEnd"/>
       <w:r>
         <w:rPr>
           <w:rFonts w:hint="eastAsia"/>
@@ -476,15 +533,13 @@
       <w:r>
         <w:t>Dependent variable</w:t>
       </w:r>
+      <w:r>
+        <w:rPr>
+          <w:rFonts w:hint="eastAsia"/>
+        </w:rPr>
+        <w:t>)</w:t>
+      </w:r>
       <w:commentRangeEnd w:id="2"/>
-      <w:commentRangeEnd w:id="3"/>
-      <w:commentRangeEnd w:id="4"/>
-      <w:r>
-        <w:rPr>
-          <w:rFonts w:hint="eastAsia"/>
-        </w:rPr>
-        <w:t>)</w:t>
-      </w:r>
       <w:r>
         <w:rPr>
           <w:rStyle w:val="CommentReference"/>
@@ -493,6 +548,7 @@
         </w:rPr>
         <w:commentReference w:id="2"/>
       </w:r>
+      <w:commentRangeEnd w:id="3"/>
       <w:r>
         <w:rPr>
           <w:rStyle w:val="CommentReference"/>
@@ -501,6 +557,7 @@
         </w:rPr>
         <w:commentReference w:id="3"/>
       </w:r>
+      <w:commentRangeEnd w:id="4"/>
       <w:r>
         <w:rPr>
           <w:rStyle w:val="CommentReference"/>
@@ -623,13 +680,13 @@
       <w:r>
         <w:t>Independent variable</w:t>
       </w:r>
+      <w:r>
+        <w:rPr>
+          <w:rFonts w:hint="eastAsia"/>
+        </w:rPr>
+        <w:t>)</w:t>
+      </w:r>
       <w:commentRangeEnd w:id="7"/>
-      <w:r>
-        <w:rPr>
-          <w:rFonts w:hint="eastAsia"/>
-        </w:rPr>
-        <w:t>)</w:t>
-      </w:r>
       <w:r>
         <w:rPr>
           <w:rStyle w:val="CommentReference"/>
@@ -799,7 +856,16 @@
         <w:spacing w:after="0" w:line="240" w:lineRule="auto"/>
       </w:pPr>
       <w:r>
-        <w:t>Life expectancy (</w:t>
+        <w:t>Life expectancy</w:t>
+      </w:r>
+      <w:r>
+        <w:t xml:space="preserve"> </w:t>
+      </w:r>
+      <w:r>
+        <w:rPr>
+          <w:rFonts w:hint="eastAsia"/>
+        </w:rPr>
+        <w:t>(</w:t>
       </w:r>
       <w:r>
         <w:rPr>
@@ -870,7 +936,10 @@
         <w:spacing w:after="0" w:line="240" w:lineRule="auto"/>
       </w:pPr>
       <w:r>
-        <w:t>Forest area (</w:t>
+        <w:t xml:space="preserve">Forest area </w:t>
+      </w:r>
+      <w:r>
+        <w:t>(</w:t>
       </w:r>
       <w:r>
         <w:t>평방</w:t>
@@ -894,10 +963,7 @@
         <w:t>)</w:t>
       </w:r>
       <w:r>
-        <w:t xml:space="preserve"> </w:t>
-      </w:r>
-      <w:r>
-        <w:t xml:space="preserve"> </w:t>
+        <w:t xml:space="preserve">  </w:t>
       </w:r>
       <w:r>
         <w:rPr>
@@ -1065,12 +1131,18 @@
         <w:rPr>
           <w:color w:val="FF0000"/>
         </w:rPr>
-        <w:t>wood removal (</w:t>
+        <w:t xml:space="preserve">wood removal </w:t>
       </w:r>
       <w:r>
         <w:rPr>
           <w:color w:val="FF0000"/>
         </w:rPr>
+        <w:t>(</w:t>
+      </w:r>
+      <w:r>
+        <w:rPr>
+          <w:color w:val="FF0000"/>
+        </w:rPr>
         <w:t>입방</w:t>
       </w:r>
       <w:r>
@@ -1083,7 +1155,13 @@
         <w:rPr>
           <w:color w:val="FF0000"/>
         </w:rPr>
-        <w:t xml:space="preserve">, </w:t>
+        <w:t>,</w:t>
+      </w:r>
+      <w:r>
+        <w:rPr>
+          <w:color w:val="FF0000"/>
+        </w:rPr>
+        <w:t xml:space="preserve"> </w:t>
       </w:r>
       <w:r>
         <w:rPr>
@@ -1167,12 +1245,14 @@
       <w:r>
         <w:t xml:space="preserve"> </w:t>
       </w:r>
+      <w:proofErr w:type="spellStart"/>
       <w:r>
         <w:rPr>
           <w:rFonts w:hint="eastAsia"/>
         </w:rPr>
         <w:t>물질발자국</w:t>
       </w:r>
+      <w:proofErr w:type="spellEnd"/>
       <w:r>
         <w:t>)</w:t>
       </w:r>
@@ -1310,6 +1390,7 @@
         </w:rPr>
         <w:t>(</w:t>
       </w:r>
+      <w:proofErr w:type="spellStart"/>
       <w:r>
         <w:rPr>
           <w:rFonts w:hint="eastAsia"/>
@@ -1317,6 +1398,7 @@
         </w:rPr>
         <w:t>석유환산톤</w:t>
       </w:r>
+      <w:proofErr w:type="spellEnd"/>
       <w:r>
         <w:rPr>
           <w:rStyle w:val="FootnoteReference"/>
@@ -1391,6 +1473,39 @@
       <w:r>
         <w:t>Electricity generation total</w:t>
       </w:r>
+      <w:r>
+        <w:t xml:space="preserve"> </w:t>
+      </w:r>
+      <w:r>
+        <w:rPr>
+          <w:rFonts w:hint="eastAsia"/>
+        </w:rPr>
+        <w:t>(kWh</w:t>
+      </w:r>
+      <w:r>
+        <w:t xml:space="preserve"> </w:t>
+      </w:r>
+      <w:r>
+        <w:rPr>
+          <w:rFonts w:hint="eastAsia"/>
+        </w:rPr>
+        <w:t>/</w:t>
+      </w:r>
+      <w:r>
+        <w:t xml:space="preserve"> </w:t>
+      </w:r>
+      <w:r>
+        <w:rPr>
+          <w:rFonts w:hint="eastAsia"/>
+        </w:rPr>
+        <w:t>시간</w:t>
+      </w:r>
+      <w:r>
+        <w:rPr>
+          <w:rFonts w:hint="eastAsia"/>
+        </w:rPr>
+        <w:t>)</w:t>
+      </w:r>
     </w:p>
     <w:p>
       <w:pPr>
@@ -1489,12 +1604,14 @@
       <w:r>
         <w:t xml:space="preserve"> (</w:t>
       </w:r>
+      <w:proofErr w:type="spellStart"/>
       <w:r>
         <w:rPr>
           <w:rFonts w:hint="eastAsia"/>
         </w:rPr>
         <w:t>석유환산톤</w:t>
       </w:r>
+      <w:proofErr w:type="spellEnd"/>
       <w:r>
         <w:rPr>
           <w:rFonts w:hint="eastAsia"/>
@@ -1555,12 +1672,14 @@
       <w:r>
         <w:t xml:space="preserve"> (</w:t>
       </w:r>
+      <w:proofErr w:type="spellStart"/>
       <w:r>
         <w:rPr>
           <w:rFonts w:hint="eastAsia"/>
         </w:rPr>
         <w:t>석유환산톤</w:t>
       </w:r>
+      <w:proofErr w:type="spellEnd"/>
       <w:r>
         <w:rPr>
           <w:rFonts w:hint="eastAsia"/>
@@ -1631,12 +1750,14 @@
       <w:r>
         <w:t xml:space="preserve"> (</w:t>
       </w:r>
+      <w:proofErr w:type="spellStart"/>
       <w:r>
         <w:rPr>
           <w:rFonts w:hint="eastAsia"/>
         </w:rPr>
         <w:t>석유환산톤</w:t>
       </w:r>
+      <w:proofErr w:type="spellEnd"/>
       <w:r>
         <w:rPr>
           <w:rFonts w:hint="eastAsia"/>
@@ -1726,6 +1847,7 @@
         </w:rPr>
         <w:t xml:space="preserve"> (</w:t>
       </w:r>
+      <w:proofErr w:type="spellStart"/>
       <w:r>
         <w:rPr>
           <w:rFonts w:hint="eastAsia"/>
@@ -1733,6 +1855,7 @@
         </w:rPr>
         <w:t>석유환산톤</w:t>
       </w:r>
+      <w:proofErr w:type="spellEnd"/>
       <w:r>
         <w:rPr>
           <w:rFonts w:hint="eastAsia"/>
@@ -1803,12 +1926,14 @@
       <w:r>
         <w:t xml:space="preserve"> (</w:t>
       </w:r>
+      <w:proofErr w:type="spellStart"/>
       <w:r>
         <w:rPr>
           <w:rFonts w:hint="eastAsia"/>
         </w:rPr>
         <w:t>석유환산톤</w:t>
       </w:r>
+      <w:proofErr w:type="spellEnd"/>
       <w:r>
         <w:rPr>
           <w:rFonts w:hint="eastAsia"/>
@@ -1892,6 +2017,7 @@
         </w:rPr>
         <w:t xml:space="preserve"> (</w:t>
       </w:r>
+      <w:proofErr w:type="spellStart"/>
       <w:r>
         <w:rPr>
           <w:rFonts w:hint="eastAsia"/>
@@ -1899,6 +2025,7 @@
         </w:rPr>
         <w:t>석유환산톤</w:t>
       </w:r>
+      <w:proofErr w:type="spellEnd"/>
       <w:r>
         <w:rPr>
           <w:color w:val="FF0000"/>
@@ -2008,13 +2135,10 @@
         <w:t>Investment (</w:t>
       </w:r>
       <w:r>
-        <w:t>%,</w:t>
-      </w:r>
-      <w:r>
-        <w:t xml:space="preserve"> GDP</w:t>
-      </w:r>
-      <w:r>
-        <w:t xml:space="preserve"> </w:t>
+        <w:t xml:space="preserve">%, </w:t>
+      </w:r>
+      <w:r>
+        <w:t xml:space="preserve">GDP </w:t>
       </w:r>
       <w:r>
         <w:rPr>
@@ -2062,6 +2186,9 @@
         <w:t>투자비율</w:t>
       </w:r>
       <w:r>
+        <w:rPr>
+          <w:rFonts w:hint="eastAsia"/>
+        </w:rPr>
         <w:t>)</w:t>
       </w:r>
     </w:p>
@@ -2175,13 +2302,13 @@
         <w:rPr>
           <w:color w:val="FF0000"/>
         </w:rPr>
-        <w:t xml:space="preserve"> </w:t>
+        <w:t xml:space="preserve"> (</w:t>
       </w:r>
       <w:r>
         <w:rPr>
           <w:color w:val="FF0000"/>
         </w:rPr>
-        <w:t xml:space="preserve">(%, </w:t>
+        <w:t xml:space="preserve">%, </w:t>
       </w:r>
       <w:r>
         <w:rPr>
@@ -2263,7 +2390,13 @@
         <w:rPr>
           <w:color w:val="FF0000"/>
         </w:rPr>
-        <w:t xml:space="preserve"> !</w:t>
+        <w:t xml:space="preserve"> </w:t>
+      </w:r>
+      <w:r>
+        <w:rPr>
+          <w:color w:val="FF0000"/>
+        </w:rPr>
+        <w:t>!</w:t>
       </w:r>
     </w:p>
     <w:p>
@@ -2657,13 +2790,10 @@
         <w:t>Agriculture (%</w:t>
       </w:r>
       <w:r>
-        <w:t>,</w:t>
-      </w:r>
-      <w:r>
-        <w:t xml:space="preserve"> GDP</w:t>
-      </w:r>
-      <w:r>
-        <w:t xml:space="preserve"> </w:t>
+        <w:t xml:space="preserve">, </w:t>
+      </w:r>
+      <w:r>
+        <w:t xml:space="preserve">GDP </w:t>
       </w:r>
       <w:r>
         <w:rPr>
@@ -2790,10 +2920,10 @@
         <w:t>Services (%</w:t>
       </w:r>
       <w:r>
-        <w:t>,</w:t>
-      </w:r>
-      <w:r>
-        <w:t xml:space="preserve"> GDP</w:t>
+        <w:t xml:space="preserve">, </w:t>
+      </w:r>
+      <w:r>
+        <w:t>GDP</w:t>
       </w:r>
       <w:r>
         <w:t xml:space="preserve"> </w:t>
@@ -3443,12 +3573,14 @@
         </w:rPr>
         <w:t xml:space="preserve"> </w:t>
       </w:r>
+      <w:proofErr w:type="spellStart"/>
       <w:r>
         <w:rPr>
           <w:rFonts w:hint="eastAsia"/>
         </w:rPr>
         <w:t>탄소배출권</w:t>
       </w:r>
+      <w:proofErr w:type="spellEnd"/>
       <w:r>
         <w:rPr>
           <w:rFonts w:hint="eastAsia"/>
@@ -3628,16 +3760,7 @@
     </w:p>
     <w:p>
       <w:r>
-        <w:t xml:space="preserve">  C</w:t>
-      </w:r>
-      <w:r>
-        <w:rPr>
-          <w:rFonts w:hint="eastAsia"/>
-        </w:rPr>
-        <w:t>ase1.</w:t>
-      </w:r>
-      <w:r>
-        <w:t xml:space="preserve"> </w:t>
+        <w:t xml:space="preserve">  Case1. </w:t>
       </w:r>
     </w:p>
     <w:p/>
@@ -3747,27 +3870,17 @@
       </w:pPr>
       <w:commentRangeStart w:id="11"/>
       <w:r>
-        <w:rPr>
-          <w:rFonts w:hint="eastAsia"/>
-        </w:rPr>
-        <w:t>R</w:t>
-      </w:r>
-      <w:r>
-        <w:t>eference</w:t>
-      </w:r>
-      <w:r>
-        <w:t>s</w:t>
+        <w:t>References</w:t>
       </w:r>
       <w:commentRangeEnd w:id="11"/>
       <w:r>
         <w:rPr>
           <w:rStyle w:val="CommentReference"/>
-          <w:rFonts w:asciiTheme="minorHAnsi" w:eastAsiaTheme="minorEastAsia" w:hAnsiTheme="minorHAnsi" w:cstheme="minorBidi"/>
-          <w:color w:val="auto"/>
         </w:rPr>
         <w:commentReference w:id="11"/>
       </w:r>
     </w:p>
+    <w:p/>
     <w:p>
       <w:proofErr w:type="spellStart"/>
       <w:r>
@@ -3981,13 +4094,72 @@
       </w:r>
     </w:p>
     <w:p>
-      <w:hyperlink r:id="rId13" w:history="1">
+      <w:hyperlink r:id="rId13">
         <w:r>
           <w:rPr>
             <w:rStyle w:val="Hyperlink"/>
-            <w:rFonts w:hint="eastAsia"/>
           </w:rPr>
           <w:t>https://ko.wikipedia.org/wiki/</w:t>
+        </w:r>
+      </w:hyperlink>
+    </w:p>
+    <w:p>
+      <w:hyperlink r:id="rId14">
+        <w:r>
+          <w:rPr>
+            <w:rStyle w:val="Hyperlink"/>
+          </w:rPr>
+          <w:t xml:space="preserve">https://www.icos-cp.eu/science-and-impact/global-carbon-budget/2020 &lt;- </w:t>
+        </w:r>
+        <w:r>
+          <w:rPr>
+            <w:rStyle w:val="Hyperlink"/>
+          </w:rPr>
+          <w:t>이거</w:t>
+        </w:r>
+        <w:r>
+          <w:rPr>
+            <w:rStyle w:val="Hyperlink"/>
+          </w:rPr>
+          <w:t xml:space="preserve"> </w:t>
+        </w:r>
+        <w:r>
+          <w:rPr>
+            <w:rStyle w:val="Hyperlink"/>
+          </w:rPr>
+          <w:t>데이터</w:t>
+        </w:r>
+        <w:r>
+          <w:rPr>
+            <w:rStyle w:val="Hyperlink"/>
+          </w:rPr>
+          <w:t xml:space="preserve"> </w:t>
+        </w:r>
+        <w:proofErr w:type="spellStart"/>
+        <w:r>
+          <w:rPr>
+            <w:rStyle w:val="Hyperlink"/>
+          </w:rPr>
+          <w:t>안쓰실거면</w:t>
+        </w:r>
+        <w:proofErr w:type="spellEnd"/>
+        <w:r>
+          <w:rPr>
+            <w:rStyle w:val="Hyperlink"/>
+          </w:rPr>
+          <w:t xml:space="preserve"> </w:t>
+        </w:r>
+        <w:r>
+          <w:rPr>
+            <w:rStyle w:val="Hyperlink"/>
+          </w:rPr>
+          <w:t>지울까요</w:t>
+        </w:r>
+        <w:r>
+          <w:rPr>
+            <w:rStyle w:val="Hyperlink"/>
+          </w:rPr>
+          <w:t>?</w:t>
         </w:r>
       </w:hyperlink>
     </w:p>
@@ -5352,12 +5524,14 @@
       <w:r>
         <w:t>ociety</w:t>
       </w:r>
+      <w:proofErr w:type="spellStart"/>
       <w:r>
         <w:rPr>
           <w:rFonts w:hint="eastAsia"/>
         </w:rPr>
         <w:t>부터</w:t>
       </w:r>
+      <w:proofErr w:type="spellEnd"/>
     </w:p>
     <w:p>
       <w:pPr>
@@ -5776,12 +5950,14 @@
         </w:rPr>
         <w:t xml:space="preserve"> </w:t>
       </w:r>
+      <w:proofErr w:type="spellStart"/>
       <w:r>
         <w:rPr>
           <w:rFonts w:hint="eastAsia"/>
         </w:rPr>
         <w:t>견본이에요</w:t>
       </w:r>
+      <w:proofErr w:type="spellEnd"/>
       <w:r>
         <w:rPr>
           <w:rFonts w:hint="eastAsia"/>
@@ -6003,12 +6179,14 @@
         </w:rPr>
         <w:t xml:space="preserve"> </w:t>
       </w:r>
+      <w:proofErr w:type="spellStart"/>
       <w:r>
         <w:rPr>
           <w:rFonts w:hint="eastAsia"/>
         </w:rPr>
         <w:t>리서치하기</w:t>
       </w:r>
+      <w:proofErr w:type="spellEnd"/>
       <w:r>
         <w:rPr>
           <w:rFonts w:hint="eastAsia"/>
@@ -6980,12 +7158,14 @@
         </w:rPr>
         <w:t xml:space="preserve"> </w:t>
       </w:r>
+      <w:proofErr w:type="spellStart"/>
       <w:r>
         <w:rPr>
           <w:rFonts w:hint="eastAsia"/>
         </w:rPr>
         <w:t>트리대로</w:t>
       </w:r>
+      <w:proofErr w:type="spellEnd"/>
       <w:r>
         <w:rPr>
           <w:rFonts w:hint="eastAsia"/>
@@ -7494,12 +7674,14 @@
       <w:r>
         <w:t xml:space="preserve"> </w:t>
       </w:r>
+      <w:proofErr w:type="spellStart"/>
       <w:r>
         <w:rPr>
           <w:rFonts w:hint="eastAsia"/>
         </w:rPr>
         <w:t>석유환산톤</w:t>
       </w:r>
+      <w:proofErr w:type="spellEnd"/>
       <w:r>
         <w:rPr>
           <w:rFonts w:hint="eastAsia"/>
@@ -7884,6 +8066,9 @@
         <w:t xml:space="preserve"> </w:t>
       </w:r>
       <w:r>
+        <w:rPr>
+          <w:rFonts w:hint="eastAsia"/>
+        </w:rPr>
         <w:t>포함한</w:t>
       </w:r>
       <w:r>
@@ -7893,6 +8078,9 @@
         <w:t xml:space="preserve"> </w:t>
       </w:r>
       <w:r>
+        <w:rPr>
+          <w:rFonts w:hint="eastAsia"/>
+        </w:rPr>
         <w:t>점수</w:t>
       </w:r>
     </w:p>
@@ -8331,6 +8519,458 @@
 <file path=word/numbering.xml><?xml version="1.0" encoding="utf-8"?>
 <w:numbering xmlns:wpc="http://schemas.microsoft.com/office/word/2010/wordprocessingCanvas" xmlns:cx="http://schemas.microsoft.com/office/drawing/2014/chartex" xmlns:cx1="http://schemas.microsoft.com/office/drawing/2015/9/8/chartex" xmlns:cx2="http://schemas.microsoft.com/office/drawing/2015/10/21/chartex" xmlns:cx3="http://schemas.microsoft.com/office/drawing/2016/5/9/chartex" xmlns:cx4="http://schemas.microsoft.com/office/drawing/2016/5/10/chartex" xmlns:cx5="http://schemas.microsoft.com/office/drawing/2016/5/11/chartex" xmlns:cx6="http://schemas.microsoft.com/office/drawing/2016/5/12/chartex" xmlns:cx7="http://schemas.microsoft.com/office/drawing/2016/5/13/chartex" xmlns:cx8="http://schemas.microsoft.com/office/drawing/2016/5/14/chartex" xmlns:mc="http://schemas.openxmlformats.org/markup-compatibility/2006" xmlns:aink="http://schemas.microsoft.com/office/drawing/2016/ink" xmlns:am3d="http://schemas.microsoft.com/office/drawing/2017/model3d" xmlns:o="urn:schemas-microsoft-com:office:office" xmlns:r="http://schemas.openxmlformats.org/officeDocument/2006/relationships" xmlns:m="http://schemas.openxmlformats.org/officeDocument/2006/math" xmlns:v="urn:schemas-microsoft-com:vml" xmlns:wp14="http://schemas.microsoft.com/office/word/2010/wordprocessingDrawing" xmlns:wp="http://schemas.openxmlformats.org/drawingml/2006/wordprocessingDrawing" xmlns:w10="urn:schemas-microsoft-com:office:word" xmlns:w="http://schemas.openxmlformats.org/wordprocessingml/2006/main" xmlns:w14="http://schemas.microsoft.com/office/word/2010/wordml" xmlns:w15="http://schemas.microsoft.com/office/word/2012/wordml" xmlns:w16cex="http://schemas.microsoft.com/office/word/2018/wordml/cex" xmlns:w16cid="http://schemas.microsoft.com/office/word/2016/wordml/cid" xmlns:w16="http://schemas.microsoft.com/office/word/2018/wordml" xmlns:w16se="http://schemas.microsoft.com/office/word/2015/wordml/symex" xmlns:wpg="http://schemas.microsoft.com/office/word/2010/wordprocessingGroup" xmlns:wpi="http://schemas.microsoft.com/office/word/2010/wordprocessingInk" xmlns:wne="http://schemas.microsoft.com/office/word/2006/wordml" xmlns:wps="http://schemas.microsoft.com/office/word/2010/wordprocessingShape" mc:Ignorable="w14 w15 w16se w16cid w16 w16cex wp14">
   <w:abstractNum w:abstractNumId="0" w15:restartNumberingAfterBreak="0">
+    <w:nsid w:val="0CBA73ED"/>
+    <w:multiLevelType w:val="hybridMultilevel"/>
+    <w:tmpl w:val="FFFFFFFF"/>
+    <w:lvl w:ilvl="0" w:tplc="5A9EEB5E">
+      <w:start w:val="1"/>
+      <w:numFmt w:val="bullet"/>
+      <w:lvlText w:val="-"/>
+      <w:lvlJc w:val="left"/>
+      <w:pPr>
+        <w:ind w:left="720" w:hanging="360"/>
+      </w:pPr>
+      <w:rPr>
+        <w:rFonts w:ascii="Malgun Gothic" w:hAnsi="Malgun Gothic" w:hint="default"/>
+      </w:rPr>
+    </w:lvl>
+    <w:lvl w:ilvl="1" w:tplc="1C647D5A">
+      <w:start w:val="1"/>
+      <w:numFmt w:val="bullet"/>
+      <w:lvlText w:val="o"/>
+      <w:lvlJc w:val="left"/>
+      <w:pPr>
+        <w:ind w:left="1440" w:hanging="360"/>
+      </w:pPr>
+      <w:rPr>
+        <w:rFonts w:ascii="Courier New" w:hAnsi="Courier New" w:hint="default"/>
+      </w:rPr>
+    </w:lvl>
+    <w:lvl w:ilvl="2" w:tplc="895883FC">
+      <w:start w:val="1"/>
+      <w:numFmt w:val="bullet"/>
+      <w:lvlText w:val=""/>
+      <w:lvlJc w:val="left"/>
+      <w:pPr>
+        <w:ind w:left="2160" w:hanging="360"/>
+      </w:pPr>
+      <w:rPr>
+        <w:rFonts w:ascii="Wingdings" w:hAnsi="Wingdings" w:hint="default"/>
+      </w:rPr>
+    </w:lvl>
+    <w:lvl w:ilvl="3" w:tplc="D06C3880">
+      <w:start w:val="1"/>
+      <w:numFmt w:val="bullet"/>
+      <w:lvlText w:val=""/>
+      <w:lvlJc w:val="left"/>
+      <w:pPr>
+        <w:ind w:left="2880" w:hanging="360"/>
+      </w:pPr>
+      <w:rPr>
+        <w:rFonts w:ascii="Symbol" w:hAnsi="Symbol" w:hint="default"/>
+      </w:rPr>
+    </w:lvl>
+    <w:lvl w:ilvl="4" w:tplc="F08CB278">
+      <w:start w:val="1"/>
+      <w:numFmt w:val="bullet"/>
+      <w:lvlText w:val="o"/>
+      <w:lvlJc w:val="left"/>
+      <w:pPr>
+        <w:ind w:left="3600" w:hanging="360"/>
+      </w:pPr>
+      <w:rPr>
+        <w:rFonts w:ascii="Courier New" w:hAnsi="Courier New" w:hint="default"/>
+      </w:rPr>
+    </w:lvl>
+    <w:lvl w:ilvl="5" w:tplc="3C76F442">
+      <w:start w:val="1"/>
+      <w:numFmt w:val="bullet"/>
+      <w:lvlText w:val=""/>
+      <w:lvlJc w:val="left"/>
+      <w:pPr>
+        <w:ind w:left="4320" w:hanging="360"/>
+      </w:pPr>
+      <w:rPr>
+        <w:rFonts w:ascii="Wingdings" w:hAnsi="Wingdings" w:hint="default"/>
+      </w:rPr>
+    </w:lvl>
+    <w:lvl w:ilvl="6" w:tplc="17EC12D2">
+      <w:start w:val="1"/>
+      <w:numFmt w:val="bullet"/>
+      <w:lvlText w:val=""/>
+      <w:lvlJc w:val="left"/>
+      <w:pPr>
+        <w:ind w:left="5040" w:hanging="360"/>
+      </w:pPr>
+      <w:rPr>
+        <w:rFonts w:ascii="Symbol" w:hAnsi="Symbol" w:hint="default"/>
+      </w:rPr>
+    </w:lvl>
+    <w:lvl w:ilvl="7" w:tplc="7A2C55AE">
+      <w:start w:val="1"/>
+      <w:numFmt w:val="bullet"/>
+      <w:lvlText w:val="o"/>
+      <w:lvlJc w:val="left"/>
+      <w:pPr>
+        <w:ind w:left="5760" w:hanging="360"/>
+      </w:pPr>
+      <w:rPr>
+        <w:rFonts w:ascii="Courier New" w:hAnsi="Courier New" w:hint="default"/>
+      </w:rPr>
+    </w:lvl>
+    <w:lvl w:ilvl="8" w:tplc="5C4E71EA">
+      <w:start w:val="1"/>
+      <w:numFmt w:val="bullet"/>
+      <w:lvlText w:val=""/>
+      <w:lvlJc w:val="left"/>
+      <w:pPr>
+        <w:ind w:left="6480" w:hanging="360"/>
+      </w:pPr>
+      <w:rPr>
+        <w:rFonts w:ascii="Wingdings" w:hAnsi="Wingdings" w:hint="default"/>
+      </w:rPr>
+    </w:lvl>
+  </w:abstractNum>
+  <w:abstractNum w:abstractNumId="1" w15:restartNumberingAfterBreak="0">
+    <w:nsid w:val="0EE05893"/>
+    <w:multiLevelType w:val="hybridMultilevel"/>
+    <w:tmpl w:val="FFFFFFFF"/>
+    <w:lvl w:ilvl="0" w:tplc="A3A0C57C">
+      <w:start w:val="1"/>
+      <w:numFmt w:val="bullet"/>
+      <w:lvlText w:val="-"/>
+      <w:lvlJc w:val="left"/>
+      <w:pPr>
+        <w:ind w:left="720" w:hanging="360"/>
+      </w:pPr>
+      <w:rPr>
+        <w:rFonts w:ascii="Malgun Gothic" w:hAnsi="Malgun Gothic" w:hint="default"/>
+      </w:rPr>
+    </w:lvl>
+    <w:lvl w:ilvl="1" w:tplc="9A6CBD3E">
+      <w:start w:val="1"/>
+      <w:numFmt w:val="bullet"/>
+      <w:lvlText w:val="o"/>
+      <w:lvlJc w:val="left"/>
+      <w:pPr>
+        <w:ind w:left="1440" w:hanging="360"/>
+      </w:pPr>
+      <w:rPr>
+        <w:rFonts w:ascii="Courier New" w:hAnsi="Courier New" w:hint="default"/>
+      </w:rPr>
+    </w:lvl>
+    <w:lvl w:ilvl="2" w:tplc="8C541C6C">
+      <w:start w:val="1"/>
+      <w:numFmt w:val="bullet"/>
+      <w:lvlText w:val=""/>
+      <w:lvlJc w:val="left"/>
+      <w:pPr>
+        <w:ind w:left="2160" w:hanging="360"/>
+      </w:pPr>
+      <w:rPr>
+        <w:rFonts w:ascii="Wingdings" w:hAnsi="Wingdings" w:hint="default"/>
+      </w:rPr>
+    </w:lvl>
+    <w:lvl w:ilvl="3" w:tplc="B0A07E9C">
+      <w:start w:val="1"/>
+      <w:numFmt w:val="bullet"/>
+      <w:lvlText w:val=""/>
+      <w:lvlJc w:val="left"/>
+      <w:pPr>
+        <w:ind w:left="2880" w:hanging="360"/>
+      </w:pPr>
+      <w:rPr>
+        <w:rFonts w:ascii="Symbol" w:hAnsi="Symbol" w:hint="default"/>
+      </w:rPr>
+    </w:lvl>
+    <w:lvl w:ilvl="4" w:tplc="BCEC3BEE">
+      <w:start w:val="1"/>
+      <w:numFmt w:val="bullet"/>
+      <w:lvlText w:val="o"/>
+      <w:lvlJc w:val="left"/>
+      <w:pPr>
+        <w:ind w:left="3600" w:hanging="360"/>
+      </w:pPr>
+      <w:rPr>
+        <w:rFonts w:ascii="Courier New" w:hAnsi="Courier New" w:hint="default"/>
+      </w:rPr>
+    </w:lvl>
+    <w:lvl w:ilvl="5" w:tplc="90220820">
+      <w:start w:val="1"/>
+      <w:numFmt w:val="bullet"/>
+      <w:lvlText w:val=""/>
+      <w:lvlJc w:val="left"/>
+      <w:pPr>
+        <w:ind w:left="4320" w:hanging="360"/>
+      </w:pPr>
+      <w:rPr>
+        <w:rFonts w:ascii="Wingdings" w:hAnsi="Wingdings" w:hint="default"/>
+      </w:rPr>
+    </w:lvl>
+    <w:lvl w:ilvl="6" w:tplc="23FCD634">
+      <w:start w:val="1"/>
+      <w:numFmt w:val="bullet"/>
+      <w:lvlText w:val=""/>
+      <w:lvlJc w:val="left"/>
+      <w:pPr>
+        <w:ind w:left="5040" w:hanging="360"/>
+      </w:pPr>
+      <w:rPr>
+        <w:rFonts w:ascii="Symbol" w:hAnsi="Symbol" w:hint="default"/>
+      </w:rPr>
+    </w:lvl>
+    <w:lvl w:ilvl="7" w:tplc="3D4275EE">
+      <w:start w:val="1"/>
+      <w:numFmt w:val="bullet"/>
+      <w:lvlText w:val="o"/>
+      <w:lvlJc w:val="left"/>
+      <w:pPr>
+        <w:ind w:left="5760" w:hanging="360"/>
+      </w:pPr>
+      <w:rPr>
+        <w:rFonts w:ascii="Courier New" w:hAnsi="Courier New" w:hint="default"/>
+      </w:rPr>
+    </w:lvl>
+    <w:lvl w:ilvl="8" w:tplc="C5DE7388">
+      <w:start w:val="1"/>
+      <w:numFmt w:val="bullet"/>
+      <w:lvlText w:val=""/>
+      <w:lvlJc w:val="left"/>
+      <w:pPr>
+        <w:ind w:left="6480" w:hanging="360"/>
+      </w:pPr>
+      <w:rPr>
+        <w:rFonts w:ascii="Wingdings" w:hAnsi="Wingdings" w:hint="default"/>
+      </w:rPr>
+    </w:lvl>
+  </w:abstractNum>
+  <w:abstractNum w:abstractNumId="2" w15:restartNumberingAfterBreak="0">
+    <w:nsid w:val="1A1B3F54"/>
+    <w:multiLevelType w:val="hybridMultilevel"/>
+    <w:tmpl w:val="FFFFFFFF"/>
+    <w:lvl w:ilvl="0" w:tplc="58E22DB6">
+      <w:start w:val="1"/>
+      <w:numFmt w:val="bullet"/>
+      <w:lvlText w:val="-"/>
+      <w:lvlJc w:val="left"/>
+      <w:pPr>
+        <w:ind w:left="720" w:hanging="360"/>
+      </w:pPr>
+      <w:rPr>
+        <w:rFonts w:ascii="Malgun Gothic" w:hAnsi="Malgun Gothic" w:hint="default"/>
+      </w:rPr>
+    </w:lvl>
+    <w:lvl w:ilvl="1" w:tplc="0AF84426">
+      <w:start w:val="1"/>
+      <w:numFmt w:val="bullet"/>
+      <w:lvlText w:val="o"/>
+      <w:lvlJc w:val="left"/>
+      <w:pPr>
+        <w:ind w:left="1440" w:hanging="360"/>
+      </w:pPr>
+      <w:rPr>
+        <w:rFonts w:ascii="Courier New" w:hAnsi="Courier New" w:hint="default"/>
+      </w:rPr>
+    </w:lvl>
+    <w:lvl w:ilvl="2" w:tplc="F49CC22A">
+      <w:start w:val="1"/>
+      <w:numFmt w:val="bullet"/>
+      <w:lvlText w:val=""/>
+      <w:lvlJc w:val="left"/>
+      <w:pPr>
+        <w:ind w:left="2160" w:hanging="360"/>
+      </w:pPr>
+      <w:rPr>
+        <w:rFonts w:ascii="Wingdings" w:hAnsi="Wingdings" w:hint="default"/>
+      </w:rPr>
+    </w:lvl>
+    <w:lvl w:ilvl="3" w:tplc="5A9699FC">
+      <w:start w:val="1"/>
+      <w:numFmt w:val="bullet"/>
+      <w:lvlText w:val=""/>
+      <w:lvlJc w:val="left"/>
+      <w:pPr>
+        <w:ind w:left="2880" w:hanging="360"/>
+      </w:pPr>
+      <w:rPr>
+        <w:rFonts w:ascii="Symbol" w:hAnsi="Symbol" w:hint="default"/>
+      </w:rPr>
+    </w:lvl>
+    <w:lvl w:ilvl="4" w:tplc="FEA24272">
+      <w:start w:val="1"/>
+      <w:numFmt w:val="bullet"/>
+      <w:lvlText w:val="o"/>
+      <w:lvlJc w:val="left"/>
+      <w:pPr>
+        <w:ind w:left="3600" w:hanging="360"/>
+      </w:pPr>
+      <w:rPr>
+        <w:rFonts w:ascii="Courier New" w:hAnsi="Courier New" w:hint="default"/>
+      </w:rPr>
+    </w:lvl>
+    <w:lvl w:ilvl="5" w:tplc="5EAC7B2E">
+      <w:start w:val="1"/>
+      <w:numFmt w:val="bullet"/>
+      <w:lvlText w:val=""/>
+      <w:lvlJc w:val="left"/>
+      <w:pPr>
+        <w:ind w:left="4320" w:hanging="360"/>
+      </w:pPr>
+      <w:rPr>
+        <w:rFonts w:ascii="Wingdings" w:hAnsi="Wingdings" w:hint="default"/>
+      </w:rPr>
+    </w:lvl>
+    <w:lvl w:ilvl="6" w:tplc="365CC494">
+      <w:start w:val="1"/>
+      <w:numFmt w:val="bullet"/>
+      <w:lvlText w:val=""/>
+      <w:lvlJc w:val="left"/>
+      <w:pPr>
+        <w:ind w:left="5040" w:hanging="360"/>
+      </w:pPr>
+      <w:rPr>
+        <w:rFonts w:ascii="Symbol" w:hAnsi="Symbol" w:hint="default"/>
+      </w:rPr>
+    </w:lvl>
+    <w:lvl w:ilvl="7" w:tplc="E4FC40E8">
+      <w:start w:val="1"/>
+      <w:numFmt w:val="bullet"/>
+      <w:lvlText w:val="o"/>
+      <w:lvlJc w:val="left"/>
+      <w:pPr>
+        <w:ind w:left="5760" w:hanging="360"/>
+      </w:pPr>
+      <w:rPr>
+        <w:rFonts w:ascii="Courier New" w:hAnsi="Courier New" w:hint="default"/>
+      </w:rPr>
+    </w:lvl>
+    <w:lvl w:ilvl="8" w:tplc="71A2F452">
+      <w:start w:val="1"/>
+      <w:numFmt w:val="bullet"/>
+      <w:lvlText w:val=""/>
+      <w:lvlJc w:val="left"/>
+      <w:pPr>
+        <w:ind w:left="6480" w:hanging="360"/>
+      </w:pPr>
+      <w:rPr>
+        <w:rFonts w:ascii="Wingdings" w:hAnsi="Wingdings" w:hint="default"/>
+      </w:rPr>
+    </w:lvl>
+  </w:abstractNum>
+  <w:abstractNum w:abstractNumId="3" w15:restartNumberingAfterBreak="0">
+    <w:nsid w:val="2FB14490"/>
+    <w:multiLevelType w:val="hybridMultilevel"/>
+    <w:tmpl w:val="FFFFFFFF"/>
+    <w:lvl w:ilvl="0" w:tplc="3656F848">
+      <w:start w:val="1"/>
+      <w:numFmt w:val="bullet"/>
+      <w:lvlText w:val="-"/>
+      <w:lvlJc w:val="left"/>
+      <w:pPr>
+        <w:ind w:left="720" w:hanging="360"/>
+      </w:pPr>
+      <w:rPr>
+        <w:rFonts w:ascii="Malgun Gothic" w:hAnsi="Malgun Gothic" w:hint="default"/>
+      </w:rPr>
+    </w:lvl>
+    <w:lvl w:ilvl="1" w:tplc="7E82D480">
+      <w:start w:val="1"/>
+      <w:numFmt w:val="bullet"/>
+      <w:lvlText w:val="o"/>
+      <w:lvlJc w:val="left"/>
+      <w:pPr>
+        <w:ind w:left="1440" w:hanging="360"/>
+      </w:pPr>
+      <w:rPr>
+        <w:rFonts w:ascii="Courier New" w:hAnsi="Courier New" w:hint="default"/>
+      </w:rPr>
+    </w:lvl>
+    <w:lvl w:ilvl="2" w:tplc="C3ECD180">
+      <w:start w:val="1"/>
+      <w:numFmt w:val="bullet"/>
+      <w:lvlText w:val=""/>
+      <w:lvlJc w:val="left"/>
+      <w:pPr>
+        <w:ind w:left="2160" w:hanging="360"/>
+      </w:pPr>
+      <w:rPr>
+        <w:rFonts w:ascii="Wingdings" w:hAnsi="Wingdings" w:hint="default"/>
+      </w:rPr>
+    </w:lvl>
+    <w:lvl w:ilvl="3" w:tplc="D950554C">
+      <w:start w:val="1"/>
+      <w:numFmt w:val="bullet"/>
+      <w:lvlText w:val=""/>
+      <w:lvlJc w:val="left"/>
+      <w:pPr>
+        <w:ind w:left="2880" w:hanging="360"/>
+      </w:pPr>
+      <w:rPr>
+        <w:rFonts w:ascii="Symbol" w:hAnsi="Symbol" w:hint="default"/>
+      </w:rPr>
+    </w:lvl>
+    <w:lvl w:ilvl="4" w:tplc="C680D1AC">
+      <w:start w:val="1"/>
+      <w:numFmt w:val="bullet"/>
+      <w:lvlText w:val="o"/>
+      <w:lvlJc w:val="left"/>
+      <w:pPr>
+        <w:ind w:left="3600" w:hanging="360"/>
+      </w:pPr>
+      <w:rPr>
+        <w:rFonts w:ascii="Courier New" w:hAnsi="Courier New" w:hint="default"/>
+      </w:rPr>
+    </w:lvl>
+    <w:lvl w:ilvl="5" w:tplc="2C9EFF6A">
+      <w:start w:val="1"/>
+      <w:numFmt w:val="bullet"/>
+      <w:lvlText w:val=""/>
+      <w:lvlJc w:val="left"/>
+      <w:pPr>
+        <w:ind w:left="4320" w:hanging="360"/>
+      </w:pPr>
+      <w:rPr>
+        <w:rFonts w:ascii="Wingdings" w:hAnsi="Wingdings" w:hint="default"/>
+      </w:rPr>
+    </w:lvl>
+    <w:lvl w:ilvl="6" w:tplc="36BE758E">
+      <w:start w:val="1"/>
+      <w:numFmt w:val="bullet"/>
+      <w:lvlText w:val=""/>
+      <w:lvlJc w:val="left"/>
+      <w:pPr>
+        <w:ind w:left="5040" w:hanging="360"/>
+      </w:pPr>
+      <w:rPr>
+        <w:rFonts w:ascii="Symbol" w:hAnsi="Symbol" w:hint="default"/>
+      </w:rPr>
+    </w:lvl>
+    <w:lvl w:ilvl="7" w:tplc="3B664BDA">
+      <w:start w:val="1"/>
+      <w:numFmt w:val="bullet"/>
+      <w:lvlText w:val="o"/>
+      <w:lvlJc w:val="left"/>
+      <w:pPr>
+        <w:ind w:left="5760" w:hanging="360"/>
+      </w:pPr>
+      <w:rPr>
+        <w:rFonts w:ascii="Courier New" w:hAnsi="Courier New" w:hint="default"/>
+      </w:rPr>
+    </w:lvl>
+    <w:lvl w:ilvl="8" w:tplc="408EF92A">
+      <w:start w:val="1"/>
+      <w:numFmt w:val="bullet"/>
+      <w:lvlText w:val=""/>
+      <w:lvlJc w:val="left"/>
+      <w:pPr>
+        <w:ind w:left="6480" w:hanging="360"/>
+      </w:pPr>
+      <w:rPr>
+        <w:rFonts w:ascii="Wingdings" w:hAnsi="Wingdings" w:hint="default"/>
+      </w:rPr>
+    </w:lvl>
+  </w:abstractNum>
+  <w:abstractNum w:abstractNumId="4" w15:restartNumberingAfterBreak="0">
     <w:nsid w:val="35780B39"/>
     <w:multiLevelType w:val="hybridMultilevel"/>
     <w:tmpl w:val="1F4E51D0"/>
@@ -8442,7 +9082,120 @@
       </w:rPr>
     </w:lvl>
   </w:abstractNum>
-  <w:abstractNum w:abstractNumId="1" w15:restartNumberingAfterBreak="0">
+  <w:abstractNum w:abstractNumId="5" w15:restartNumberingAfterBreak="0">
+    <w:nsid w:val="37B01B14"/>
+    <w:multiLevelType w:val="hybridMultilevel"/>
+    <w:tmpl w:val="FFFFFFFF"/>
+    <w:lvl w:ilvl="0" w:tplc="F822D534">
+      <w:start w:val="1"/>
+      <w:numFmt w:val="bullet"/>
+      <w:lvlText w:val="-"/>
+      <w:lvlJc w:val="left"/>
+      <w:pPr>
+        <w:ind w:left="720" w:hanging="360"/>
+      </w:pPr>
+      <w:rPr>
+        <w:rFonts w:ascii="Malgun Gothic" w:hAnsi="Malgun Gothic" w:hint="default"/>
+      </w:rPr>
+    </w:lvl>
+    <w:lvl w:ilvl="1" w:tplc="AC52472E">
+      <w:start w:val="1"/>
+      <w:numFmt w:val="bullet"/>
+      <w:lvlText w:val="o"/>
+      <w:lvlJc w:val="left"/>
+      <w:pPr>
+        <w:ind w:left="1440" w:hanging="360"/>
+      </w:pPr>
+      <w:rPr>
+        <w:rFonts w:ascii="Courier New" w:hAnsi="Courier New" w:hint="default"/>
+      </w:rPr>
+    </w:lvl>
+    <w:lvl w:ilvl="2" w:tplc="365817F8">
+      <w:start w:val="1"/>
+      <w:numFmt w:val="bullet"/>
+      <w:lvlText w:val=""/>
+      <w:lvlJc w:val="left"/>
+      <w:pPr>
+        <w:ind w:left="2160" w:hanging="360"/>
+      </w:pPr>
+      <w:rPr>
+        <w:rFonts w:ascii="Wingdings" w:hAnsi="Wingdings" w:hint="default"/>
+      </w:rPr>
+    </w:lvl>
+    <w:lvl w:ilvl="3" w:tplc="E9A4C1C0">
+      <w:start w:val="1"/>
+      <w:numFmt w:val="bullet"/>
+      <w:lvlText w:val=""/>
+      <w:lvlJc w:val="left"/>
+      <w:pPr>
+        <w:ind w:left="2880" w:hanging="360"/>
+      </w:pPr>
+      <w:rPr>
+        <w:rFonts w:ascii="Symbol" w:hAnsi="Symbol" w:hint="default"/>
+      </w:rPr>
+    </w:lvl>
+    <w:lvl w:ilvl="4" w:tplc="883CE69E">
+      <w:start w:val="1"/>
+      <w:numFmt w:val="bullet"/>
+      <w:lvlText w:val="o"/>
+      <w:lvlJc w:val="left"/>
+      <w:pPr>
+        <w:ind w:left="3600" w:hanging="360"/>
+      </w:pPr>
+      <w:rPr>
+        <w:rFonts w:ascii="Courier New" w:hAnsi="Courier New" w:hint="default"/>
+      </w:rPr>
+    </w:lvl>
+    <w:lvl w:ilvl="5" w:tplc="B7D4AE9E">
+      <w:start w:val="1"/>
+      <w:numFmt w:val="bullet"/>
+      <w:lvlText w:val=""/>
+      <w:lvlJc w:val="left"/>
+      <w:pPr>
+        <w:ind w:left="4320" w:hanging="360"/>
+      </w:pPr>
+      <w:rPr>
+        <w:rFonts w:ascii="Wingdings" w:hAnsi="Wingdings" w:hint="default"/>
+      </w:rPr>
+    </w:lvl>
+    <w:lvl w:ilvl="6" w:tplc="74321F30">
+      <w:start w:val="1"/>
+      <w:numFmt w:val="bullet"/>
+      <w:lvlText w:val=""/>
+      <w:lvlJc w:val="left"/>
+      <w:pPr>
+        <w:ind w:left="5040" w:hanging="360"/>
+      </w:pPr>
+      <w:rPr>
+        <w:rFonts w:ascii="Symbol" w:hAnsi="Symbol" w:hint="default"/>
+      </w:rPr>
+    </w:lvl>
+    <w:lvl w:ilvl="7" w:tplc="C2885D46">
+      <w:start w:val="1"/>
+      <w:numFmt w:val="bullet"/>
+      <w:lvlText w:val="o"/>
+      <w:lvlJc w:val="left"/>
+      <w:pPr>
+        <w:ind w:left="5760" w:hanging="360"/>
+      </w:pPr>
+      <w:rPr>
+        <w:rFonts w:ascii="Courier New" w:hAnsi="Courier New" w:hint="default"/>
+      </w:rPr>
+    </w:lvl>
+    <w:lvl w:ilvl="8" w:tplc="A306B692">
+      <w:start w:val="1"/>
+      <w:numFmt w:val="bullet"/>
+      <w:lvlText w:val=""/>
+      <w:lvlJc w:val="left"/>
+      <w:pPr>
+        <w:ind w:left="6480" w:hanging="360"/>
+      </w:pPr>
+      <w:rPr>
+        <w:rFonts w:ascii="Wingdings" w:hAnsi="Wingdings" w:hint="default"/>
+      </w:rPr>
+    </w:lvl>
+  </w:abstractNum>
+  <w:abstractNum w:abstractNumId="6" w15:restartNumberingAfterBreak="0">
     <w:nsid w:val="3C4557E3"/>
     <w:multiLevelType w:val="hybridMultilevel"/>
     <w:tmpl w:val="78EEE274"/>
@@ -8554,7 +9307,120 @@
       </w:rPr>
     </w:lvl>
   </w:abstractNum>
-  <w:abstractNum w:abstractNumId="2" w15:restartNumberingAfterBreak="0">
+  <w:abstractNum w:abstractNumId="7" w15:restartNumberingAfterBreak="0">
+    <w:nsid w:val="3D202327"/>
+    <w:multiLevelType w:val="hybridMultilevel"/>
+    <w:tmpl w:val="FFFFFFFF"/>
+    <w:lvl w:ilvl="0" w:tplc="AC56CAE0">
+      <w:start w:val="1"/>
+      <w:numFmt w:val="bullet"/>
+      <w:lvlText w:val="-"/>
+      <w:lvlJc w:val="left"/>
+      <w:pPr>
+        <w:ind w:left="720" w:hanging="360"/>
+      </w:pPr>
+      <w:rPr>
+        <w:rFonts w:ascii="Malgun Gothic" w:hAnsi="Malgun Gothic" w:hint="default"/>
+      </w:rPr>
+    </w:lvl>
+    <w:lvl w:ilvl="1" w:tplc="883E1596">
+      <w:start w:val="1"/>
+      <w:numFmt w:val="bullet"/>
+      <w:lvlText w:val="o"/>
+      <w:lvlJc w:val="left"/>
+      <w:pPr>
+        <w:ind w:left="1440" w:hanging="360"/>
+      </w:pPr>
+      <w:rPr>
+        <w:rFonts w:ascii="Courier New" w:hAnsi="Courier New" w:hint="default"/>
+      </w:rPr>
+    </w:lvl>
+    <w:lvl w:ilvl="2" w:tplc="A078A6E0">
+      <w:start w:val="1"/>
+      <w:numFmt w:val="bullet"/>
+      <w:lvlText w:val=""/>
+      <w:lvlJc w:val="left"/>
+      <w:pPr>
+        <w:ind w:left="2160" w:hanging="360"/>
+      </w:pPr>
+      <w:rPr>
+        <w:rFonts w:ascii="Wingdings" w:hAnsi="Wingdings" w:hint="default"/>
+      </w:rPr>
+    </w:lvl>
+    <w:lvl w:ilvl="3" w:tplc="8C38EC8E">
+      <w:start w:val="1"/>
+      <w:numFmt w:val="bullet"/>
+      <w:lvlText w:val=""/>
+      <w:lvlJc w:val="left"/>
+      <w:pPr>
+        <w:ind w:left="2880" w:hanging="360"/>
+      </w:pPr>
+      <w:rPr>
+        <w:rFonts w:ascii="Symbol" w:hAnsi="Symbol" w:hint="default"/>
+      </w:rPr>
+    </w:lvl>
+    <w:lvl w:ilvl="4" w:tplc="C402F296">
+      <w:start w:val="1"/>
+      <w:numFmt w:val="bullet"/>
+      <w:lvlText w:val="o"/>
+      <w:lvlJc w:val="left"/>
+      <w:pPr>
+        <w:ind w:left="3600" w:hanging="360"/>
+      </w:pPr>
+      <w:rPr>
+        <w:rFonts w:ascii="Courier New" w:hAnsi="Courier New" w:hint="default"/>
+      </w:rPr>
+    </w:lvl>
+    <w:lvl w:ilvl="5" w:tplc="0F56A712">
+      <w:start w:val="1"/>
+      <w:numFmt w:val="bullet"/>
+      <w:lvlText w:val=""/>
+      <w:lvlJc w:val="left"/>
+      <w:pPr>
+        <w:ind w:left="4320" w:hanging="360"/>
+      </w:pPr>
+      <w:rPr>
+        <w:rFonts w:ascii="Wingdings" w:hAnsi="Wingdings" w:hint="default"/>
+      </w:rPr>
+    </w:lvl>
+    <w:lvl w:ilvl="6" w:tplc="0D8E4920">
+      <w:start w:val="1"/>
+      <w:numFmt w:val="bullet"/>
+      <w:lvlText w:val=""/>
+      <w:lvlJc w:val="left"/>
+      <w:pPr>
+        <w:ind w:left="5040" w:hanging="360"/>
+      </w:pPr>
+      <w:rPr>
+        <w:rFonts w:ascii="Symbol" w:hAnsi="Symbol" w:hint="default"/>
+      </w:rPr>
+    </w:lvl>
+    <w:lvl w:ilvl="7" w:tplc="B9D4726C">
+      <w:start w:val="1"/>
+      <w:numFmt w:val="bullet"/>
+      <w:lvlText w:val="o"/>
+      <w:lvlJc w:val="left"/>
+      <w:pPr>
+        <w:ind w:left="5760" w:hanging="360"/>
+      </w:pPr>
+      <w:rPr>
+        <w:rFonts w:ascii="Courier New" w:hAnsi="Courier New" w:hint="default"/>
+      </w:rPr>
+    </w:lvl>
+    <w:lvl w:ilvl="8" w:tplc="09B6D67E">
+      <w:start w:val="1"/>
+      <w:numFmt w:val="bullet"/>
+      <w:lvlText w:val=""/>
+      <w:lvlJc w:val="left"/>
+      <w:pPr>
+        <w:ind w:left="6480" w:hanging="360"/>
+      </w:pPr>
+      <w:rPr>
+        <w:rFonts w:ascii="Wingdings" w:hAnsi="Wingdings" w:hint="default"/>
+      </w:rPr>
+    </w:lvl>
+  </w:abstractNum>
+  <w:abstractNum w:abstractNumId="8" w15:restartNumberingAfterBreak="0">
     <w:nsid w:val="43071412"/>
     <w:multiLevelType w:val="hybridMultilevel"/>
     <w:tmpl w:val="6DFCDBB0"/>
@@ -8666,7 +9532,120 @@
       </w:rPr>
     </w:lvl>
   </w:abstractNum>
-  <w:abstractNum w:abstractNumId="3" w15:restartNumberingAfterBreak="0">
+  <w:abstractNum w:abstractNumId="9" w15:restartNumberingAfterBreak="0">
+    <w:nsid w:val="43AC5FEA"/>
+    <w:multiLevelType w:val="hybridMultilevel"/>
+    <w:tmpl w:val="FFFFFFFF"/>
+    <w:lvl w:ilvl="0" w:tplc="D5DCFB36">
+      <w:start w:val="1"/>
+      <w:numFmt w:val="bullet"/>
+      <w:lvlText w:val="-"/>
+      <w:lvlJc w:val="left"/>
+      <w:pPr>
+        <w:ind w:left="720" w:hanging="360"/>
+      </w:pPr>
+      <w:rPr>
+        <w:rFonts w:ascii="Malgun Gothic" w:hAnsi="Malgun Gothic" w:hint="default"/>
+      </w:rPr>
+    </w:lvl>
+    <w:lvl w:ilvl="1" w:tplc="00F86468">
+      <w:start w:val="1"/>
+      <w:numFmt w:val="bullet"/>
+      <w:lvlText w:val="o"/>
+      <w:lvlJc w:val="left"/>
+      <w:pPr>
+        <w:ind w:left="1440" w:hanging="360"/>
+      </w:pPr>
+      <w:rPr>
+        <w:rFonts w:ascii="Courier New" w:hAnsi="Courier New" w:hint="default"/>
+      </w:rPr>
+    </w:lvl>
+    <w:lvl w:ilvl="2" w:tplc="88F476AE">
+      <w:start w:val="1"/>
+      <w:numFmt w:val="bullet"/>
+      <w:lvlText w:val=""/>
+      <w:lvlJc w:val="left"/>
+      <w:pPr>
+        <w:ind w:left="2160" w:hanging="360"/>
+      </w:pPr>
+      <w:rPr>
+        <w:rFonts w:ascii="Wingdings" w:hAnsi="Wingdings" w:hint="default"/>
+      </w:rPr>
+    </w:lvl>
+    <w:lvl w:ilvl="3" w:tplc="611E117A">
+      <w:start w:val="1"/>
+      <w:numFmt w:val="bullet"/>
+      <w:lvlText w:val=""/>
+      <w:lvlJc w:val="left"/>
+      <w:pPr>
+        <w:ind w:left="2880" w:hanging="360"/>
+      </w:pPr>
+      <w:rPr>
+        <w:rFonts w:ascii="Symbol" w:hAnsi="Symbol" w:hint="default"/>
+      </w:rPr>
+    </w:lvl>
+    <w:lvl w:ilvl="4" w:tplc="B630EBFC">
+      <w:start w:val="1"/>
+      <w:numFmt w:val="bullet"/>
+      <w:lvlText w:val="o"/>
+      <w:lvlJc w:val="left"/>
+      <w:pPr>
+        <w:ind w:left="3600" w:hanging="360"/>
+      </w:pPr>
+      <w:rPr>
+        <w:rFonts w:ascii="Courier New" w:hAnsi="Courier New" w:hint="default"/>
+      </w:rPr>
+    </w:lvl>
+    <w:lvl w:ilvl="5" w:tplc="CC9C3B24">
+      <w:start w:val="1"/>
+      <w:numFmt w:val="bullet"/>
+      <w:lvlText w:val=""/>
+      <w:lvlJc w:val="left"/>
+      <w:pPr>
+        <w:ind w:left="4320" w:hanging="360"/>
+      </w:pPr>
+      <w:rPr>
+        <w:rFonts w:ascii="Wingdings" w:hAnsi="Wingdings" w:hint="default"/>
+      </w:rPr>
+    </w:lvl>
+    <w:lvl w:ilvl="6" w:tplc="54B8A810">
+      <w:start w:val="1"/>
+      <w:numFmt w:val="bullet"/>
+      <w:lvlText w:val=""/>
+      <w:lvlJc w:val="left"/>
+      <w:pPr>
+        <w:ind w:left="5040" w:hanging="360"/>
+      </w:pPr>
+      <w:rPr>
+        <w:rFonts w:ascii="Symbol" w:hAnsi="Symbol" w:hint="default"/>
+      </w:rPr>
+    </w:lvl>
+    <w:lvl w:ilvl="7" w:tplc="EE12F142">
+      <w:start w:val="1"/>
+      <w:numFmt w:val="bullet"/>
+      <w:lvlText w:val="o"/>
+      <w:lvlJc w:val="left"/>
+      <w:pPr>
+        <w:ind w:left="5760" w:hanging="360"/>
+      </w:pPr>
+      <w:rPr>
+        <w:rFonts w:ascii="Courier New" w:hAnsi="Courier New" w:hint="default"/>
+      </w:rPr>
+    </w:lvl>
+    <w:lvl w:ilvl="8" w:tplc="F704DBEE">
+      <w:start w:val="1"/>
+      <w:numFmt w:val="bullet"/>
+      <w:lvlText w:val=""/>
+      <w:lvlJc w:val="left"/>
+      <w:pPr>
+        <w:ind w:left="6480" w:hanging="360"/>
+      </w:pPr>
+      <w:rPr>
+        <w:rFonts w:ascii="Wingdings" w:hAnsi="Wingdings" w:hint="default"/>
+      </w:rPr>
+    </w:lvl>
+  </w:abstractNum>
+  <w:abstractNum w:abstractNumId="10" w15:restartNumberingAfterBreak="0">
     <w:nsid w:val="46B1397D"/>
     <w:multiLevelType w:val="hybridMultilevel"/>
     <w:tmpl w:val="84761EF6"/>
@@ -8778,17 +9757,386 @@
       </w:rPr>
     </w:lvl>
   </w:abstractNum>
+  <w:abstractNum w:abstractNumId="11" w15:restartNumberingAfterBreak="0">
+    <w:nsid w:val="48BC139D"/>
+    <w:multiLevelType w:val="hybridMultilevel"/>
+    <w:tmpl w:val="FFFFFFFF"/>
+    <w:lvl w:ilvl="0" w:tplc="30F485BE">
+      <w:start w:val="1"/>
+      <w:numFmt w:val="bullet"/>
+      <w:lvlText w:val="-"/>
+      <w:lvlJc w:val="left"/>
+      <w:pPr>
+        <w:ind w:left="720" w:hanging="360"/>
+      </w:pPr>
+      <w:rPr>
+        <w:rFonts w:ascii="Malgun Gothic" w:hAnsi="Malgun Gothic" w:hint="default"/>
+      </w:rPr>
+    </w:lvl>
+    <w:lvl w:ilvl="1" w:tplc="63041CC0">
+      <w:start w:val="1"/>
+      <w:numFmt w:val="bullet"/>
+      <w:lvlText w:val="o"/>
+      <w:lvlJc w:val="left"/>
+      <w:pPr>
+        <w:ind w:left="1440" w:hanging="360"/>
+      </w:pPr>
+      <w:rPr>
+        <w:rFonts w:ascii="Courier New" w:hAnsi="Courier New" w:hint="default"/>
+      </w:rPr>
+    </w:lvl>
+    <w:lvl w:ilvl="2" w:tplc="59B88456">
+      <w:start w:val="1"/>
+      <w:numFmt w:val="bullet"/>
+      <w:lvlText w:val=""/>
+      <w:lvlJc w:val="left"/>
+      <w:pPr>
+        <w:ind w:left="2160" w:hanging="360"/>
+      </w:pPr>
+      <w:rPr>
+        <w:rFonts w:ascii="Wingdings" w:hAnsi="Wingdings" w:hint="default"/>
+      </w:rPr>
+    </w:lvl>
+    <w:lvl w:ilvl="3" w:tplc="3FB2190A">
+      <w:start w:val="1"/>
+      <w:numFmt w:val="bullet"/>
+      <w:lvlText w:val=""/>
+      <w:lvlJc w:val="left"/>
+      <w:pPr>
+        <w:ind w:left="2880" w:hanging="360"/>
+      </w:pPr>
+      <w:rPr>
+        <w:rFonts w:ascii="Symbol" w:hAnsi="Symbol" w:hint="default"/>
+      </w:rPr>
+    </w:lvl>
+    <w:lvl w:ilvl="4" w:tplc="0A022914">
+      <w:start w:val="1"/>
+      <w:numFmt w:val="bullet"/>
+      <w:lvlText w:val="o"/>
+      <w:lvlJc w:val="left"/>
+      <w:pPr>
+        <w:ind w:left="3600" w:hanging="360"/>
+      </w:pPr>
+      <w:rPr>
+        <w:rFonts w:ascii="Courier New" w:hAnsi="Courier New" w:hint="default"/>
+      </w:rPr>
+    </w:lvl>
+    <w:lvl w:ilvl="5" w:tplc="4508B098">
+      <w:start w:val="1"/>
+      <w:numFmt w:val="bullet"/>
+      <w:lvlText w:val=""/>
+      <w:lvlJc w:val="left"/>
+      <w:pPr>
+        <w:ind w:left="4320" w:hanging="360"/>
+      </w:pPr>
+      <w:rPr>
+        <w:rFonts w:ascii="Wingdings" w:hAnsi="Wingdings" w:hint="default"/>
+      </w:rPr>
+    </w:lvl>
+    <w:lvl w:ilvl="6" w:tplc="54D83F4A">
+      <w:start w:val="1"/>
+      <w:numFmt w:val="bullet"/>
+      <w:lvlText w:val=""/>
+      <w:lvlJc w:val="left"/>
+      <w:pPr>
+        <w:ind w:left="5040" w:hanging="360"/>
+      </w:pPr>
+      <w:rPr>
+        <w:rFonts w:ascii="Symbol" w:hAnsi="Symbol" w:hint="default"/>
+      </w:rPr>
+    </w:lvl>
+    <w:lvl w:ilvl="7" w:tplc="79149882">
+      <w:start w:val="1"/>
+      <w:numFmt w:val="bullet"/>
+      <w:lvlText w:val="o"/>
+      <w:lvlJc w:val="left"/>
+      <w:pPr>
+        <w:ind w:left="5760" w:hanging="360"/>
+      </w:pPr>
+      <w:rPr>
+        <w:rFonts w:ascii="Courier New" w:hAnsi="Courier New" w:hint="default"/>
+      </w:rPr>
+    </w:lvl>
+    <w:lvl w:ilvl="8" w:tplc="2A62400E">
+      <w:start w:val="1"/>
+      <w:numFmt w:val="bullet"/>
+      <w:lvlText w:val=""/>
+      <w:lvlJc w:val="left"/>
+      <w:pPr>
+        <w:ind w:left="6480" w:hanging="360"/>
+      </w:pPr>
+      <w:rPr>
+        <w:rFonts w:ascii="Wingdings" w:hAnsi="Wingdings" w:hint="default"/>
+      </w:rPr>
+    </w:lvl>
+  </w:abstractNum>
+  <w:abstractNum w:abstractNumId="12" w15:restartNumberingAfterBreak="0">
+    <w:nsid w:val="594A4747"/>
+    <w:multiLevelType w:val="hybridMultilevel"/>
+    <w:tmpl w:val="FFFFFFFF"/>
+    <w:lvl w:ilvl="0" w:tplc="89309F96">
+      <w:start w:val="1"/>
+      <w:numFmt w:val="bullet"/>
+      <w:lvlText w:val="-"/>
+      <w:lvlJc w:val="left"/>
+      <w:pPr>
+        <w:ind w:left="720" w:hanging="360"/>
+      </w:pPr>
+      <w:rPr>
+        <w:rFonts w:ascii="Malgun Gothic" w:hAnsi="Malgun Gothic" w:hint="default"/>
+      </w:rPr>
+    </w:lvl>
+    <w:lvl w:ilvl="1" w:tplc="D7B8422E">
+      <w:start w:val="1"/>
+      <w:numFmt w:val="bullet"/>
+      <w:lvlText w:val="o"/>
+      <w:lvlJc w:val="left"/>
+      <w:pPr>
+        <w:ind w:left="1440" w:hanging="360"/>
+      </w:pPr>
+      <w:rPr>
+        <w:rFonts w:ascii="Courier New" w:hAnsi="Courier New" w:hint="default"/>
+      </w:rPr>
+    </w:lvl>
+    <w:lvl w:ilvl="2" w:tplc="6C080A56">
+      <w:start w:val="1"/>
+      <w:numFmt w:val="bullet"/>
+      <w:lvlText w:val=""/>
+      <w:lvlJc w:val="left"/>
+      <w:pPr>
+        <w:ind w:left="2160" w:hanging="360"/>
+      </w:pPr>
+      <w:rPr>
+        <w:rFonts w:ascii="Wingdings" w:hAnsi="Wingdings" w:hint="default"/>
+      </w:rPr>
+    </w:lvl>
+    <w:lvl w:ilvl="3" w:tplc="FA60C402">
+      <w:start w:val="1"/>
+      <w:numFmt w:val="bullet"/>
+      <w:lvlText w:val=""/>
+      <w:lvlJc w:val="left"/>
+      <w:pPr>
+        <w:ind w:left="2880" w:hanging="360"/>
+      </w:pPr>
+      <w:rPr>
+        <w:rFonts w:ascii="Symbol" w:hAnsi="Symbol" w:hint="default"/>
+      </w:rPr>
+    </w:lvl>
+    <w:lvl w:ilvl="4" w:tplc="2C30829E">
+      <w:start w:val="1"/>
+      <w:numFmt w:val="bullet"/>
+      <w:lvlText w:val="o"/>
+      <w:lvlJc w:val="left"/>
+      <w:pPr>
+        <w:ind w:left="3600" w:hanging="360"/>
+      </w:pPr>
+      <w:rPr>
+        <w:rFonts w:ascii="Courier New" w:hAnsi="Courier New" w:hint="default"/>
+      </w:rPr>
+    </w:lvl>
+    <w:lvl w:ilvl="5" w:tplc="6B249F24">
+      <w:start w:val="1"/>
+      <w:numFmt w:val="bullet"/>
+      <w:lvlText w:val=""/>
+      <w:lvlJc w:val="left"/>
+      <w:pPr>
+        <w:ind w:left="4320" w:hanging="360"/>
+      </w:pPr>
+      <w:rPr>
+        <w:rFonts w:ascii="Wingdings" w:hAnsi="Wingdings" w:hint="default"/>
+      </w:rPr>
+    </w:lvl>
+    <w:lvl w:ilvl="6" w:tplc="D8248AE2">
+      <w:start w:val="1"/>
+      <w:numFmt w:val="bullet"/>
+      <w:lvlText w:val=""/>
+      <w:lvlJc w:val="left"/>
+      <w:pPr>
+        <w:ind w:left="5040" w:hanging="360"/>
+      </w:pPr>
+      <w:rPr>
+        <w:rFonts w:ascii="Symbol" w:hAnsi="Symbol" w:hint="default"/>
+      </w:rPr>
+    </w:lvl>
+    <w:lvl w:ilvl="7" w:tplc="7BCA9B78">
+      <w:start w:val="1"/>
+      <w:numFmt w:val="bullet"/>
+      <w:lvlText w:val="o"/>
+      <w:lvlJc w:val="left"/>
+      <w:pPr>
+        <w:ind w:left="5760" w:hanging="360"/>
+      </w:pPr>
+      <w:rPr>
+        <w:rFonts w:ascii="Courier New" w:hAnsi="Courier New" w:hint="default"/>
+      </w:rPr>
+    </w:lvl>
+    <w:lvl w:ilvl="8" w:tplc="B1185990">
+      <w:start w:val="1"/>
+      <w:numFmt w:val="bullet"/>
+      <w:lvlText w:val=""/>
+      <w:lvlJc w:val="left"/>
+      <w:pPr>
+        <w:ind w:left="6480" w:hanging="360"/>
+      </w:pPr>
+      <w:rPr>
+        <w:rFonts w:ascii="Wingdings" w:hAnsi="Wingdings" w:hint="default"/>
+      </w:rPr>
+    </w:lvl>
+  </w:abstractNum>
+  <w:abstractNum w:abstractNumId="13" w15:restartNumberingAfterBreak="0">
+    <w:nsid w:val="696C229E"/>
+    <w:multiLevelType w:val="hybridMultilevel"/>
+    <w:tmpl w:val="FFFFFFFF"/>
+    <w:lvl w:ilvl="0" w:tplc="6532AEAA">
+      <w:start w:val="1"/>
+      <w:numFmt w:val="bullet"/>
+      <w:lvlText w:val="-"/>
+      <w:lvlJc w:val="left"/>
+      <w:pPr>
+        <w:ind w:left="720" w:hanging="360"/>
+      </w:pPr>
+      <w:rPr>
+        <w:rFonts w:ascii="Malgun Gothic" w:hAnsi="Malgun Gothic" w:hint="default"/>
+      </w:rPr>
+    </w:lvl>
+    <w:lvl w:ilvl="1" w:tplc="41B07B9E">
+      <w:start w:val="1"/>
+      <w:numFmt w:val="bullet"/>
+      <w:lvlText w:val="o"/>
+      <w:lvlJc w:val="left"/>
+      <w:pPr>
+        <w:ind w:left="1440" w:hanging="360"/>
+      </w:pPr>
+      <w:rPr>
+        <w:rFonts w:ascii="Courier New" w:hAnsi="Courier New" w:hint="default"/>
+      </w:rPr>
+    </w:lvl>
+    <w:lvl w:ilvl="2" w:tplc="D618FDA4">
+      <w:start w:val="1"/>
+      <w:numFmt w:val="bullet"/>
+      <w:lvlText w:val=""/>
+      <w:lvlJc w:val="left"/>
+      <w:pPr>
+        <w:ind w:left="2160" w:hanging="360"/>
+      </w:pPr>
+      <w:rPr>
+        <w:rFonts w:ascii="Wingdings" w:hAnsi="Wingdings" w:hint="default"/>
+      </w:rPr>
+    </w:lvl>
+    <w:lvl w:ilvl="3" w:tplc="39F4CFE4">
+      <w:start w:val="1"/>
+      <w:numFmt w:val="bullet"/>
+      <w:lvlText w:val=""/>
+      <w:lvlJc w:val="left"/>
+      <w:pPr>
+        <w:ind w:left="2880" w:hanging="360"/>
+      </w:pPr>
+      <w:rPr>
+        <w:rFonts w:ascii="Symbol" w:hAnsi="Symbol" w:hint="default"/>
+      </w:rPr>
+    </w:lvl>
+    <w:lvl w:ilvl="4" w:tplc="0F8A61B6">
+      <w:start w:val="1"/>
+      <w:numFmt w:val="bullet"/>
+      <w:lvlText w:val="o"/>
+      <w:lvlJc w:val="left"/>
+      <w:pPr>
+        <w:ind w:left="3600" w:hanging="360"/>
+      </w:pPr>
+      <w:rPr>
+        <w:rFonts w:ascii="Courier New" w:hAnsi="Courier New" w:hint="default"/>
+      </w:rPr>
+    </w:lvl>
+    <w:lvl w:ilvl="5" w:tplc="1D4666E6">
+      <w:start w:val="1"/>
+      <w:numFmt w:val="bullet"/>
+      <w:lvlText w:val=""/>
+      <w:lvlJc w:val="left"/>
+      <w:pPr>
+        <w:ind w:left="4320" w:hanging="360"/>
+      </w:pPr>
+      <w:rPr>
+        <w:rFonts w:ascii="Wingdings" w:hAnsi="Wingdings" w:hint="default"/>
+      </w:rPr>
+    </w:lvl>
+    <w:lvl w:ilvl="6" w:tplc="18B096B8">
+      <w:start w:val="1"/>
+      <w:numFmt w:val="bullet"/>
+      <w:lvlText w:val=""/>
+      <w:lvlJc w:val="left"/>
+      <w:pPr>
+        <w:ind w:left="5040" w:hanging="360"/>
+      </w:pPr>
+      <w:rPr>
+        <w:rFonts w:ascii="Symbol" w:hAnsi="Symbol" w:hint="default"/>
+      </w:rPr>
+    </w:lvl>
+    <w:lvl w:ilvl="7" w:tplc="8FDED08E">
+      <w:start w:val="1"/>
+      <w:numFmt w:val="bullet"/>
+      <w:lvlText w:val="o"/>
+      <w:lvlJc w:val="left"/>
+      <w:pPr>
+        <w:ind w:left="5760" w:hanging="360"/>
+      </w:pPr>
+      <w:rPr>
+        <w:rFonts w:ascii="Courier New" w:hAnsi="Courier New" w:hint="default"/>
+      </w:rPr>
+    </w:lvl>
+    <w:lvl w:ilvl="8" w:tplc="4CF82496">
+      <w:start w:val="1"/>
+      <w:numFmt w:val="bullet"/>
+      <w:lvlText w:val=""/>
+      <w:lvlJc w:val="left"/>
+      <w:pPr>
+        <w:ind w:left="6480" w:hanging="360"/>
+      </w:pPr>
+      <w:rPr>
+        <w:rFonts w:ascii="Wingdings" w:hAnsi="Wingdings" w:hint="default"/>
+      </w:rPr>
+    </w:lvl>
+  </w:abstractNum>
   <w:num w:numId="1">
-    <w:abstractNumId w:val="3"/>
+    <w:abstractNumId w:val="10"/>
   </w:num>
   <w:num w:numId="2">
+    <w:abstractNumId w:val="8"/>
+  </w:num>
+  <w:num w:numId="3">
+    <w:abstractNumId w:val="4"/>
+  </w:num>
+  <w:num w:numId="4">
+    <w:abstractNumId w:val="6"/>
+  </w:num>
+  <w:num w:numId="5">
     <w:abstractNumId w:val="2"/>
   </w:num>
-  <w:num w:numId="3">
+  <w:num w:numId="6">
+    <w:abstractNumId w:val="13"/>
+  </w:num>
+  <w:num w:numId="7">
+    <w:abstractNumId w:val="9"/>
+  </w:num>
+  <w:num w:numId="8">
+    <w:abstractNumId w:val="12"/>
+  </w:num>
+  <w:num w:numId="9">
     <w:abstractNumId w:val="0"/>
   </w:num>
-  <w:num w:numId="4">
+  <w:num w:numId="10">
     <w:abstractNumId w:val="1"/>
+  </w:num>
+  <w:num w:numId="11">
+    <w:abstractNumId w:val="7"/>
+  </w:num>
+  <w:num w:numId="12">
+    <w:abstractNumId w:val="5"/>
+  </w:num>
+  <w:num w:numId="13">
+    <w:abstractNumId w:val="11"/>
+  </w:num>
+  <w:num w:numId="14">
+    <w:abstractNumId w:val="3"/>
   </w:num>
 </w:numbering>
 </file>
@@ -9990,6 +11338,16 @@
       <w:bCs/>
     </w:rPr>
   </w:style>
+  <w:style w:type="character" w:styleId="PlaceholderText">
+    <w:name w:val="Placeholder Text"/>
+    <w:basedOn w:val="DefaultParagraphFont"/>
+    <w:uiPriority w:val="99"/>
+    <w:semiHidden/>
+    <w:rsid w:val="000C6254"/>
+    <w:rPr>
+      <w:color w:val="808080"/>
+    </w:rPr>
+  </w:style>
 </w:styles>
 </file>
 

</xml_diff>